<commit_message>
Changed to 'final semester'
</commit_message>
<xml_diff>
--- a/Bungie/ShantanuMane - CoverLetter_Bungie.docx
+++ b/Bungie/ShantanuMane - CoverLetter_Bungie.docx
@@ -280,54 +280,51 @@
         <w:spacing w:after="0"/>
       </w:pPr>
       <w:r>
-        <w:t>550 106th Ave NE #207</w:t>
-      </w:r>
-      <w:r>
+        <w:t>550 106th Ave NE #207,</w:t>
+      </w:r>
+    </w:p>
+    <w:p>
+      <w:pPr>
+        <w:spacing w:after="100"/>
+      </w:pPr>
+      <w:r>
+        <w:t>Bellevue, WA 98004</w:t>
+      </w:r>
+    </w:p>
+    <w:p>
+      <w:pPr>
+        <w:spacing w:after="100"/>
+      </w:pPr>
+    </w:p>
+    <w:p>
+      <w:pPr>
+        <w:spacing w:after="240"/>
+        <w:rPr>
+          <w:b/>
+        </w:rPr>
+      </w:pPr>
+      <w:r>
+        <w:rPr>
+          <w:b/>
+        </w:rPr>
+        <w:t xml:space="preserve">Dear </w:t>
+      </w:r>
+      <w:r>
+        <w:rPr>
+          <w:b/>
+        </w:rPr>
+        <w:t>Bungie</w:t>
+      </w:r>
+      <w:r>
+        <w:rPr>
+          <w:b/>
+        </w:rPr>
         <w:t>,</w:t>
       </w:r>
     </w:p>
     <w:p>
       <w:pPr>
-        <w:spacing w:after="100"/>
-      </w:pPr>
-      <w:r>
-        <w:t>Bellevue, WA 98004</w:t>
-      </w:r>
-    </w:p>
-    <w:p>
-      <w:pPr>
-        <w:spacing w:after="100"/>
-      </w:pPr>
-    </w:p>
-    <w:p>
-      <w:pPr>
         <w:spacing w:after="240"/>
-        <w:rPr>
-          <w:b/>
-        </w:rPr>
-      </w:pPr>
-      <w:r>
-        <w:rPr>
-          <w:b/>
-        </w:rPr>
-        <w:t xml:space="preserve">Dear </w:t>
-      </w:r>
-      <w:r>
-        <w:rPr>
-          <w:b/>
-        </w:rPr>
-        <w:t>Bungie</w:t>
-      </w:r>
-      <w:r>
-        <w:rPr>
-          <w:b/>
-        </w:rPr>
-        <w:t>,</w:t>
-      </w:r>
-    </w:p>
-    <w:p>
-      <w:pPr>
-        <w:spacing w:after="240"/>
       </w:pPr>
       <w:r>
         <w:t>I am</w:t>
@@ -375,201 +372,207 @@
         <w:t xml:space="preserve">on Action Games. </w:t>
       </w:r>
       <w:r>
-        <w:t xml:space="preserve">I am currently a graduate student at the University of Utah studying in the final year </w:t>
-      </w:r>
-      <w:r>
-        <w:t>for</w:t>
-      </w:r>
-      <w:r>
-        <w:t xml:space="preserve"> my </w:t>
-      </w:r>
-      <w:r>
-        <w:t xml:space="preserve">EAE </w:t>
-      </w:r>
-      <w:r>
-        <w:t xml:space="preserve">- </w:t>
-      </w:r>
-      <w:r>
-        <w:t>Game Engineering</w:t>
-      </w:r>
-      <w:r>
-        <w:t xml:space="preserve"> Master’s</w:t>
-      </w:r>
-      <w:r>
-        <w:t xml:space="preserve"> degree. And I am </w:t>
-      </w:r>
-      <w:r>
-        <w:t xml:space="preserve">beyond </w:t>
-      </w:r>
-      <w:r>
-        <w:t>thrilled</w:t>
-      </w:r>
-      <w:r>
-        <w:t xml:space="preserve"> to be applying for the </w:t>
-      </w:r>
-      <w:r>
-        <w:t xml:space="preserve">Gameplay Programmer </w:t>
-      </w:r>
-      <w:r>
-        <w:t xml:space="preserve">position at </w:t>
-      </w:r>
-      <w:r>
-        <w:t>Bungie</w:t>
-      </w:r>
-      <w:r>
-        <w:t>!</w:t>
-      </w:r>
-    </w:p>
-    <w:p>
-      <w:pPr>
-        <w:spacing w:after="240"/>
-      </w:pPr>
-      <w:r>
-        <w:t>My C++ skills are at their peak through rigorous practice with the use of pointers and a better understanding of Data Structures from the Collision System and Memory Manager that I created. I love delving into 3D Math and am relearning it in a better way, with a heavy focus on understanding it through geometry and visualizing it, for use specifically in games. The Action games that I have worked on and am currently working on have given me experience in bringing the design, engineering, art and animation in them together, and in collaborating with and learning from the people involved in them, as well as iterating on gameplay systems to get them to their best possible form for the game.</w:t>
-      </w:r>
-    </w:p>
-    <w:p>
-      <w:pPr>
-        <w:spacing w:after="240"/>
-      </w:pPr>
-      <w:r>
-        <w:t>Combat, weapons, action and animation are where my passion truly lies. I have and continue to take time to learn combat design and combat systems. I am also putting time into learning about animation programming and am working towards creating a gameplay animation system related to but not limited to combat.</w:t>
-      </w:r>
-    </w:p>
-    <w:p>
-      <w:pPr>
-        <w:spacing w:after="240"/>
-      </w:pPr>
-      <w:r>
-        <w:t xml:space="preserve">I love Action Games that bring out raw excitement and power </w:t>
-      </w:r>
-      <w:r>
-        <w:t>and have mastery in skill</w:t>
-      </w:r>
-      <w:r>
-        <w:t>! I happen to be someone with a lot of enthusiasm and energy</w:t>
-      </w:r>
-      <w:r>
-        <w:t>.</w:t>
-      </w:r>
-      <w:r>
-        <w:t xml:space="preserve"> </w:t>
-      </w:r>
-      <w:r>
-        <w:t xml:space="preserve">The combat in Destiny is grippingly intense and </w:t>
-      </w:r>
-      <w:r>
-        <w:t>has</w:t>
-      </w:r>
-      <w:r>
-        <w:t xml:space="preserve"> me on point for </w:t>
-      </w:r>
-      <w:r>
-        <w:t>the full duration of combat encounters</w:t>
-      </w:r>
-      <w:r>
-        <w:t>!</w:t>
-      </w:r>
-      <w:r>
-        <w:t xml:space="preserve"> The weapons and shooting them feels great, with the choice of weapons and the wide variety having meaning to them.</w:t>
-      </w:r>
-      <w:r>
-        <w:t xml:space="preserve"> The enemy types also support this and their placement, AI and use of the environment make for interesting</w:t>
-      </w:r>
-      <w:r>
-        <w:t>ly involved</w:t>
-      </w:r>
-      <w:r>
-        <w:t xml:space="preserve"> combat</w:t>
-      </w:r>
-      <w:r>
-        <w:t xml:space="preserve"> encourag</w:t>
-      </w:r>
-      <w:r>
-        <w:t>ing</w:t>
-      </w:r>
-      <w:r>
-        <w:t xml:space="preserve"> the</w:t>
-      </w:r>
-      <w:r>
-        <w:t xml:space="preserve"> use of the</w:t>
-      </w:r>
-      <w:r>
-        <w:t xml:space="preserve"> </w:t>
-      </w:r>
-      <w:r>
-        <w:t>complete</w:t>
-      </w:r>
-      <w:r>
-        <w:t xml:space="preserve"> set of skills</w:t>
-      </w:r>
-      <w:r>
-        <w:t>.</w:t>
-      </w:r>
-      <w:r>
-        <w:t xml:space="preserve"> Finally, unleashing the Super feels really </w:t>
-      </w:r>
-      <w:r>
-        <w:t>exciting</w:t>
-      </w:r>
-      <w:r>
-        <w:t xml:space="preserve">! It is a </w:t>
-      </w:r>
-      <w:r>
-        <w:t>feeling</w:t>
-      </w:r>
-      <w:r>
-        <w:t>,</w:t>
-      </w:r>
-      <w:r>
-        <w:t xml:space="preserve"> an exhibition </w:t>
-      </w:r>
-      <w:r>
-        <w:t xml:space="preserve">of </w:t>
-      </w:r>
-      <w:r>
-        <w:t>immense</w:t>
-      </w:r>
-      <w:r>
-        <w:t xml:space="preserve"> </w:t>
-      </w:r>
-      <w:r>
-        <w:t xml:space="preserve">power </w:t>
-      </w:r>
-      <w:r>
-        <w:t>that turns the tide of battle when I</w:t>
-      </w:r>
-      <w:r>
-        <w:t>,</w:t>
-      </w:r>
-      <w:r>
-        <w:t xml:space="preserve"> as an </w:t>
-      </w:r>
-      <w:proofErr w:type="spellStart"/>
-      <w:r>
-        <w:t>Arcstrider</w:t>
-      </w:r>
-      <w:proofErr w:type="spellEnd"/>
-      <w:r>
-        <w:t>,</w:t>
-      </w:r>
-      <w:r>
-        <w:t xml:space="preserve"> unleash my Super and dash around the battlefield obliterating enemies with </w:t>
-      </w:r>
-      <w:r>
-        <w:t xml:space="preserve">a flurry of </w:t>
-      </w:r>
-      <w:r>
-        <w:t>elegant</w:t>
-      </w:r>
-      <w:r>
-        <w:t xml:space="preserve"> strikes </w:t>
-      </w:r>
-      <w:r>
-        <w:t xml:space="preserve">of </w:t>
+        <w:t xml:space="preserve">I am currently a graduate student at the University of Utah studying in the final </w:t>
+      </w:r>
+      <w:r>
+        <w:t>semester</w:t>
       </w:r>
       <w:bookmarkStart w:id="0" w:name="_GoBack"/>
       <w:bookmarkEnd w:id="0"/>
+      <w:r>
+        <w:t xml:space="preserve"> </w:t>
+      </w:r>
+      <w:r>
+        <w:t>for</w:t>
+      </w:r>
+      <w:r>
+        <w:t xml:space="preserve"> my </w:t>
+      </w:r>
+      <w:r>
+        <w:t xml:space="preserve">EAE </w:t>
+      </w:r>
+      <w:r>
+        <w:t xml:space="preserve">- </w:t>
+      </w:r>
+      <w:r>
+        <w:t>Game Engineering</w:t>
+      </w:r>
+      <w:r>
+        <w:t xml:space="preserve"> Master’s</w:t>
+      </w:r>
+      <w:r>
+        <w:t xml:space="preserve"> degree. And I am </w:t>
+      </w:r>
+      <w:r>
+        <w:t xml:space="preserve">beyond </w:t>
+      </w:r>
+      <w:r>
+        <w:t>thrilled</w:t>
+      </w:r>
+      <w:r>
+        <w:t xml:space="preserve"> to be applying for the </w:t>
+      </w:r>
+      <w:r>
+        <w:t xml:space="preserve">Gameplay Programmer </w:t>
+      </w:r>
+      <w:r>
+        <w:t xml:space="preserve">position at </w:t>
+      </w:r>
+      <w:r>
+        <w:t>Bungie</w:t>
+      </w:r>
+      <w:r>
+        <w:t>!</w:t>
+      </w:r>
+    </w:p>
+    <w:p>
+      <w:pPr>
+        <w:spacing w:after="240"/>
+      </w:pPr>
+      <w:r>
+        <w:t>My C++ skills are at their peak through rigorous practice with the use of pointers and a better understanding of Data Structures from the Collision System and Memory Manager that I created. I love delving into 3D Math and am relearning it in a better way, with a heavy focus on understanding it through geometry and visualizing it, for use specifically in games. The Action games that I have worked on and am currently working on have given me experience in bringing the design, engineering, art and animation in them together, and in collaborating with and learning from the people involved in them, as well as iterating on gameplay systems to get them to their best possible form for the game.</w:t>
+      </w:r>
+    </w:p>
+    <w:p>
+      <w:pPr>
+        <w:spacing w:after="240"/>
+      </w:pPr>
+      <w:r>
+        <w:t>Combat, weapons, action and animation are where my passion truly lies. I have and continue to take time to learn combat design and combat systems. I am also putting time into learning about animation programming and am working towards creating a gameplay animation system related to but not limited to combat.</w:t>
+      </w:r>
+    </w:p>
+    <w:p>
+      <w:pPr>
+        <w:spacing w:after="240"/>
+      </w:pPr>
+      <w:r>
+        <w:t xml:space="preserve">I love Action Games that bring out raw excitement and power </w:t>
+      </w:r>
+      <w:r>
+        <w:t>and have mastery in skill</w:t>
+      </w:r>
+      <w:r>
+        <w:t>! I happen to be someone with a lot of enthusiasm and energy</w:t>
+      </w:r>
+      <w:r>
+        <w:t>.</w:t>
+      </w:r>
+      <w:r>
+        <w:t xml:space="preserve"> </w:t>
+      </w:r>
+      <w:r>
+        <w:t xml:space="preserve">The combat in Destiny is grippingly intense and </w:t>
+      </w:r>
+      <w:r>
+        <w:t>has</w:t>
+      </w:r>
+      <w:r>
+        <w:t xml:space="preserve"> me on point for </w:t>
+      </w:r>
+      <w:r>
+        <w:t>the full duration of combat encounters</w:t>
+      </w:r>
+      <w:r>
+        <w:t>!</w:t>
+      </w:r>
+      <w:r>
+        <w:t xml:space="preserve"> The weapons and shooting them feels great, with the choice of weapons and the wide variety having meaning to them.</w:t>
+      </w:r>
+      <w:r>
+        <w:t xml:space="preserve"> The enemy types also support this and their placement, AI and use of the environment make for interesting</w:t>
+      </w:r>
+      <w:r>
+        <w:t>ly involved</w:t>
+      </w:r>
+      <w:r>
+        <w:t xml:space="preserve"> combat</w:t>
+      </w:r>
+      <w:r>
+        <w:t xml:space="preserve"> encourag</w:t>
+      </w:r>
+      <w:r>
+        <w:t>ing</w:t>
+      </w:r>
+      <w:r>
+        <w:t xml:space="preserve"> the</w:t>
+      </w:r>
+      <w:r>
+        <w:t xml:space="preserve"> use of the</w:t>
+      </w:r>
+      <w:r>
+        <w:t xml:space="preserve"> </w:t>
+      </w:r>
+      <w:r>
+        <w:t>complete</w:t>
+      </w:r>
+      <w:r>
+        <w:t xml:space="preserve"> set of skills</w:t>
+      </w:r>
+      <w:r>
+        <w:t>.</w:t>
+      </w:r>
+      <w:r>
+        <w:t xml:space="preserve"> Finally, unleashing the Super feels really </w:t>
+      </w:r>
+      <w:r>
+        <w:t>exciting</w:t>
+      </w:r>
+      <w:r>
+        <w:t xml:space="preserve">! It is a </w:t>
+      </w:r>
+      <w:r>
+        <w:t>feeling</w:t>
+      </w:r>
+      <w:r>
+        <w:t>,</w:t>
+      </w:r>
+      <w:r>
+        <w:t xml:space="preserve"> an exhibition </w:t>
+      </w:r>
+      <w:r>
+        <w:t xml:space="preserve">of </w:t>
+      </w:r>
+      <w:r>
+        <w:t>immense</w:t>
+      </w:r>
+      <w:r>
+        <w:t xml:space="preserve"> </w:t>
+      </w:r>
+      <w:r>
+        <w:t xml:space="preserve">power </w:t>
+      </w:r>
+      <w:r>
+        <w:t>that turns the tide of battle when I</w:t>
+      </w:r>
+      <w:r>
+        <w:t>,</w:t>
+      </w:r>
+      <w:r>
+        <w:t xml:space="preserve"> as an </w:t>
+      </w:r>
+      <w:proofErr w:type="spellStart"/>
+      <w:r>
+        <w:t>Arcstrider</w:t>
+      </w:r>
+      <w:proofErr w:type="spellEnd"/>
+      <w:r>
+        <w:t>,</w:t>
+      </w:r>
+      <w:r>
+        <w:t xml:space="preserve"> unleash my Super and dash around the battlefield obliterating enemies with </w:t>
+      </w:r>
+      <w:r>
+        <w:t xml:space="preserve">a flurry of </w:t>
+      </w:r>
+      <w:r>
+        <w:t>elegant</w:t>
+      </w:r>
+      <w:r>
+        <w:t xml:space="preserve"> strikes </w:t>
+      </w:r>
+      <w:r>
+        <w:t xml:space="preserve">of </w:t>
+      </w:r>
       <w:r>
         <w:t>my Arc Staff!</w:t>
       </w:r>

</xml_diff>